<commit_message>
Created flow charts and completed game report
</commit_message>
<xml_diff>
--- a/PONGASS.docx
+++ b/PONGASS.docx
@@ -1,6 +1,6 @@
 
 <file path=word/document.xml><?xml version="1.0" encoding="utf-8"?>
-<w:document xmlns:wpc="http://schemas.microsoft.com/office/word/2010/wordprocessingCanvas" xmlns:cx="http://schemas.microsoft.com/office/drawing/2014/chartex" xmlns:cx1="http://schemas.microsoft.com/office/drawing/2015/9/8/chartex" xmlns:cx2="http://schemas.microsoft.com/office/drawing/2015/10/21/chartex" xmlns:cx3="http://schemas.microsoft.com/office/drawing/2016/5/9/chartex" xmlns:cx4="http://schemas.microsoft.com/office/drawing/2016/5/10/chartex" xmlns:cx5="http://schemas.microsoft.com/office/drawing/2016/5/11/chartex" xmlns:cx6="http://schemas.microsoft.com/office/drawing/2016/5/12/chartex" xmlns:cx7="http://schemas.microsoft.com/office/drawing/2016/5/13/chartex" xmlns:cx8="http://schemas.microsoft.com/office/drawing/2016/5/14/chartex" xmlns:mc="http://schemas.openxmlformats.org/markup-compatibility/2006" xmlns:aink="http://schemas.microsoft.com/office/drawing/2016/ink" xmlns:am3d="http://schemas.microsoft.com/office/drawing/2017/model3d" xmlns:o="urn:schemas-microsoft-com:office:office" xmlns:r="http://schemas.openxmlformats.org/officeDocument/2006/relationships" xmlns:m="http://schemas.openxmlformats.org/officeDocument/2006/math" xmlns:v="urn:schemas-microsoft-com:vml" xmlns:wp14="http://schemas.microsoft.com/office/word/2010/wordprocessingDrawing" xmlns:wp="http://schemas.openxmlformats.org/drawingml/2006/wordprocessingDrawing" xmlns:w10="urn:schemas-microsoft-com:office:word" xmlns:w="http://schemas.openxmlformats.org/wordprocessingml/2006/main" xmlns:w14="http://schemas.microsoft.com/office/word/2010/wordml" xmlns:w15="http://schemas.microsoft.com/office/word/2012/wordml" xmlns:w16cid="http://schemas.microsoft.com/office/word/2016/wordml/cid" xmlns:w16se="http://schemas.microsoft.com/office/word/2015/wordml/symex" xmlns:wpg="http://schemas.microsoft.com/office/word/2010/wordprocessingGroup" xmlns:wpi="http://schemas.microsoft.com/office/word/2010/wordprocessingInk" xmlns:wne="http://schemas.microsoft.com/office/word/2006/wordml" xmlns:wps="http://schemas.microsoft.com/office/word/2010/wordprocessingShape" mc:Ignorable="w14 w15 w16se w16cid wp14">
+<w:document xmlns:wpc="http://schemas.microsoft.com/office/word/2010/wordprocessingCanvas" xmlns:cx="http://schemas.microsoft.com/office/drawing/2014/chartex" xmlns:cx1="http://schemas.microsoft.com/office/drawing/2015/9/8/chartex" xmlns:cx2="http://schemas.microsoft.com/office/drawing/2015/10/21/chartex" xmlns:cx3="http://schemas.microsoft.com/office/drawing/2016/5/9/chartex" xmlns:cx4="http://schemas.microsoft.com/office/drawing/2016/5/10/chartex" xmlns:cx5="http://schemas.microsoft.com/office/drawing/2016/5/11/chartex" xmlns:cx6="http://schemas.microsoft.com/office/drawing/2016/5/12/chartex" xmlns:cx7="http://schemas.microsoft.com/office/drawing/2016/5/13/chartex" xmlns:cx8="http://schemas.microsoft.com/office/drawing/2016/5/14/chartex" xmlns:mc="http://schemas.openxmlformats.org/markup-compatibility/2006" xmlns:aink="http://schemas.microsoft.com/office/drawing/2016/ink" xmlns:am3d="http://schemas.microsoft.com/office/drawing/2017/model3d" xmlns:o="urn:schemas-microsoft-com:office:office" xmlns:r="http://schemas.openxmlformats.org/officeDocument/2006/relationships" xmlns:m="http://schemas.openxmlformats.org/officeDocument/2006/math" xmlns:v="urn:schemas-microsoft-com:vml" xmlns:wp14="http://schemas.microsoft.com/office/word/2010/wordprocessingDrawing" xmlns:wp="http://schemas.openxmlformats.org/drawingml/2006/wordprocessingDrawing" xmlns:w10="urn:schemas-microsoft-com:office:word" xmlns:w="http://schemas.openxmlformats.org/wordprocessingml/2006/main" xmlns:w14="http://schemas.microsoft.com/office/word/2010/wordml" xmlns:w15="http://schemas.microsoft.com/office/word/2012/wordml" xmlns:w16cex="http://schemas.microsoft.com/office/word/2018/wordml/cex" xmlns:w16cid="http://schemas.microsoft.com/office/word/2016/wordml/cid" xmlns:w16="http://schemas.microsoft.com/office/word/2018/wordml" xmlns:w16sdtdh="http://schemas.microsoft.com/office/word/2020/wordml/sdtdatahash" xmlns:w16se="http://schemas.microsoft.com/office/word/2015/wordml/symex" xmlns:wpg="http://schemas.microsoft.com/office/word/2010/wordprocessingGroup" xmlns:wpi="http://schemas.microsoft.com/office/word/2010/wordprocessingInk" xmlns:wne="http://schemas.microsoft.com/office/word/2006/wordml" xmlns:wps="http://schemas.microsoft.com/office/word/2010/wordprocessingShape" mc:Ignorable="w14 w15 w16se w16cid w16 w16cex w16sdtdh wp14">
   <w:body>
     <w:p>
       <w:pPr>
@@ -106,13 +106,35 @@
       </w:r>
     </w:p>
     <w:p>
-      <w:r>
-        <w:t>3, add another ball</w:t>
-      </w:r>
-    </w:p>
-    <w:p>
-      <w:r>
-        <w:t>4, increase speed (reduce delay)</w:t>
+      <w:pPr>
+        <w:rPr>
+          <w:strike/>
+        </w:rPr>
+      </w:pPr>
+      <w:r>
+        <w:t xml:space="preserve">3, </w:t>
+      </w:r>
+      <w:r>
+        <w:rPr>
+          <w:strike/>
+        </w:rPr>
+        <w:t>add another ball</w:t>
+      </w:r>
+    </w:p>
+    <w:p>
+      <w:pPr>
+        <w:rPr>
+          <w:strike/>
+        </w:rPr>
+      </w:pPr>
+      <w:r>
+        <w:t xml:space="preserve">4, </w:t>
+      </w:r>
+      <w:r>
+        <w:rPr>
+          <w:strike/>
+        </w:rPr>
+        <w:t>increase speed (reduce delay)</w:t>
       </w:r>
     </w:p>
     <w:p>
@@ -121,13 +143,30 @@
       </w:r>
     </w:p>
     <w:p>
-      <w:r>
-        <w:t>1, restart, wait for button press</w:t>
-      </w:r>
-    </w:p>
-    <w:p>
-      <w:r>
-        <w:t>2, game over, lives count, high score</w:t>
+      <w:pPr>
+        <w:rPr>
+          <w:strike/>
+        </w:rPr>
+      </w:pPr>
+      <w:r>
+        <w:t xml:space="preserve">1, </w:t>
+      </w:r>
+      <w:r>
+        <w:rPr>
+          <w:strike/>
+        </w:rPr>
+        <w:t>restart, wait for button press</w:t>
+      </w:r>
+    </w:p>
+    <w:p>
+      <w:r>
+        <w:t xml:space="preserve">2, </w:t>
+      </w:r>
+      <w:r>
+        <w:rPr>
+          <w:strike/>
+        </w:rPr>
+        <w:t>game over, lives count, high score</w:t>
       </w:r>
     </w:p>
     <w:p>
@@ -140,116 +179,183 @@
     </w:p>
     <w:p>
       <w:r>
-        <w:t xml:space="preserve">The deliverables for this assignment are a working demonstration </w:t>
+        <w:t>The deliverables for this assignment are a working demonstration of  the game along with a written report.</w:t>
+      </w:r>
+    </w:p>
+    <w:p>
+      <w:r>
+        <w:t>Report should contain the following sections:</w:t>
+      </w:r>
+    </w:p>
+    <w:p>
+      <w:pPr>
+        <w:rPr>
+          <w:strike/>
+        </w:rPr>
+      </w:pPr>
+      <w:r>
+        <w:rPr>
+          <w:b/>
+          <w:strike/>
+        </w:rPr>
+        <w:t>Cover page</w:t>
+      </w:r>
+      <w:r>
+        <w:rPr>
+          <w:strike/>
+        </w:rPr>
+        <w:t>: including title, name, student number, date.</w:t>
+      </w:r>
+    </w:p>
+    <w:p>
+      <w:pPr>
+        <w:rPr>
+          <w:b/>
+          <w:strike/>
+        </w:rPr>
+      </w:pPr>
+      <w:r>
+        <w:rPr>
+          <w:b/>
+          <w:strike/>
+        </w:rPr>
+        <w:t xml:space="preserve">Introduction: </w:t>
+      </w:r>
+    </w:p>
+    <w:p>
+      <w:pPr>
+        <w:rPr>
+          <w:strike/>
+        </w:rPr>
+      </w:pPr>
+      <w:bookmarkStart w:id="0" w:name="_Hlk94803562"/>
+      <w:r>
+        <w:rPr>
+          <w:b/>
+          <w:strike/>
+        </w:rPr>
+        <w:t>Context/Rationale</w:t>
+      </w:r>
+      <w:bookmarkEnd w:id="0"/>
+      <w:r>
+        <w:rPr>
+          <w:strike/>
+        </w:rPr>
+        <w:t>: What is the purpose of the solution, etc.</w:t>
+      </w:r>
+    </w:p>
+    <w:p>
+      <w:pPr>
+        <w:rPr>
+          <w:strike/>
+        </w:rPr>
+      </w:pPr>
+      <w:r>
+        <w:rPr>
+          <w:b/>
+          <w:strike/>
+        </w:rPr>
+        <w:t>Specification:</w:t>
+      </w:r>
+      <w:r>
+        <w:rPr>
+          <w:strike/>
+        </w:rPr>
+        <w:t xml:space="preserve"> Explanation of what the program should do. </w:t>
+      </w:r>
+    </w:p>
+    <w:p>
+      <w:pPr>
+        <w:rPr>
+          <w:strike/>
+        </w:rPr>
+      </w:pPr>
+      <w:r>
+        <w:rPr>
+          <w:b/>
+          <w:strike/>
+        </w:rPr>
+        <w:t>Design</w:t>
+      </w:r>
+      <w:r>
+        <w:rPr>
+          <w:strike/>
+        </w:rPr>
+        <w:t>: Hardware diagram, program flowchart.</w:t>
+      </w:r>
+    </w:p>
+    <w:p>
+      <w:pPr>
+        <w:rPr>
+          <w:strike/>
+        </w:rPr>
+      </w:pPr>
+      <w:r>
+        <w:rPr>
+          <w:b/>
+          <w:strike/>
+        </w:rPr>
+        <w:t>Build</w:t>
+      </w:r>
+      <w:r>
+        <w:rPr>
+          <w:strike/>
+        </w:rPr>
+        <w:t>: Hardware/ Completed code with comments.</w:t>
+      </w:r>
+    </w:p>
+    <w:p>
+      <w:pPr>
+        <w:rPr>
+          <w:strike/>
+        </w:rPr>
+      </w:pPr>
+      <w:r>
+        <w:rPr>
+          <w:b/>
+          <w:strike/>
+        </w:rPr>
+        <w:t>Test:</w:t>
+      </w:r>
+      <w:r>
+        <w:rPr>
+          <w:strike/>
+        </w:rPr>
+        <w:t xml:space="preserve"> Screen shots of emulator test sequence.</w:t>
+      </w:r>
+    </w:p>
+    <w:p>
+      <w:pPr>
+        <w:rPr>
+          <w:strike/>
+        </w:rPr>
+      </w:pPr>
+      <w:r>
+        <w:rPr>
+          <w:b/>
+          <w:strike/>
+        </w:rPr>
+        <w:t>Conclusion</w:t>
+      </w:r>
+      <w:r>
+        <w:rPr>
+          <w:strike/>
+        </w:rPr>
+        <w:t xml:space="preserve">: Discussion of how project progressed and </w:t>
       </w:r>
       <w:proofErr w:type="gramStart"/>
       <w:r>
-        <w:t xml:space="preserve">of </w:t>
-      </w:r>
-      <w:r>
-        <w:t xml:space="preserve"> the</w:t>
+        <w:rPr>
+          <w:strike/>
+        </w:rPr>
+        <w:t>end result</w:t>
       </w:r>
       <w:proofErr w:type="gramEnd"/>
       <w:r>
-        <w:t xml:space="preserve"> game</w:t>
-      </w:r>
-      <w:r>
-        <w:t xml:space="preserve"> along with a written report.</w:t>
-      </w:r>
-    </w:p>
-    <w:p>
-      <w:r>
-        <w:t>Report should contain the following sections:</w:t>
-      </w:r>
-    </w:p>
-    <w:p>
-      <w:r>
-        <w:rPr>
-          <w:b/>
-        </w:rPr>
-        <w:t>Cover page</w:t>
-      </w:r>
-      <w:r>
-        <w:t>: including title, name, student number, date.</w:t>
-      </w:r>
-    </w:p>
-    <w:p>
-      <w:pPr>
-        <w:rPr>
-          <w:b/>
-        </w:rPr>
-      </w:pPr>
-      <w:r>
-        <w:rPr>
-          <w:b/>
-        </w:rPr>
-        <w:t xml:space="preserve">Introduction: </w:t>
-      </w:r>
-    </w:p>
-    <w:p>
-      <w:r>
-        <w:rPr>
-          <w:b/>
-        </w:rPr>
-        <w:t>Context/Rationale</w:t>
-      </w:r>
-      <w:r>
-        <w:t>: What is the purpose of the solution, etc.</w:t>
-      </w:r>
-    </w:p>
-    <w:p>
-      <w:r>
-        <w:rPr>
-          <w:b/>
-        </w:rPr>
-        <w:t>Specification:</w:t>
-      </w:r>
-      <w:r>
-        <w:t xml:space="preserve"> Explanation of what the program should do. </w:t>
-      </w:r>
-    </w:p>
-    <w:p>
-      <w:r>
-        <w:rPr>
-          <w:b/>
-        </w:rPr>
-        <w:t>Design</w:t>
-      </w:r>
-      <w:r>
-        <w:t>: Hardware diagram, program flowchart.</w:t>
-      </w:r>
-    </w:p>
-    <w:p>
-      <w:r>
-        <w:rPr>
-          <w:b/>
-        </w:rPr>
-        <w:t>Build</w:t>
-      </w:r>
-      <w:r>
-        <w:t>: Hardware/ Completed code with comments.</w:t>
-      </w:r>
-    </w:p>
-    <w:p>
-      <w:r>
-        <w:rPr>
-          <w:b/>
-        </w:rPr>
-        <w:t>Test:</w:t>
-      </w:r>
-      <w:r>
-        <w:t xml:space="preserve"> Screen shots of emulator test sequence.</w:t>
-      </w:r>
-    </w:p>
-    <w:p>
-      <w:r>
-        <w:rPr>
-          <w:b/>
-        </w:rPr>
-        <w:t>Conclusion</w:t>
-      </w:r>
-      <w:r>
-        <w:t>: Discussion of how project progressed and end result.</w:t>
+        <w:rPr>
+          <w:strike/>
+        </w:rPr>
+        <w:t>.</w:t>
       </w:r>
     </w:p>
     <w:p/>
@@ -269,10 +375,7 @@
         <w:t>Marking Scheme:</w:t>
       </w:r>
     </w:p>
-    <w:p>
-      <w:bookmarkStart w:id="0" w:name="_GoBack"/>
-      <w:bookmarkEnd w:id="0"/>
-    </w:p>
+    <w:p/>
     <w:p>
       <w:r>
         <w:t>Demonstration of physical build 30%</w:t>
@@ -373,7 +476,7 @@
 </file>
 
 <file path=word/styles.xml><?xml version="1.0" encoding="utf-8"?>
-<w:styles xmlns:mc="http://schemas.openxmlformats.org/markup-compatibility/2006" xmlns:r="http://schemas.openxmlformats.org/officeDocument/2006/relationships" xmlns:w="http://schemas.openxmlformats.org/wordprocessingml/2006/main" xmlns:w14="http://schemas.microsoft.com/office/word/2010/wordml" xmlns:w15="http://schemas.microsoft.com/office/word/2012/wordml" xmlns:w16cid="http://schemas.microsoft.com/office/word/2016/wordml/cid" xmlns:w16se="http://schemas.microsoft.com/office/word/2015/wordml/symex" mc:Ignorable="w14 w15 w16se w16cid">
+<w:styles xmlns:mc="http://schemas.openxmlformats.org/markup-compatibility/2006" xmlns:r="http://schemas.openxmlformats.org/officeDocument/2006/relationships" xmlns:w="http://schemas.openxmlformats.org/wordprocessingml/2006/main" xmlns:w14="http://schemas.microsoft.com/office/word/2010/wordml" xmlns:w15="http://schemas.microsoft.com/office/word/2012/wordml" xmlns:w16cex="http://schemas.microsoft.com/office/word/2018/wordml/cex" xmlns:w16cid="http://schemas.microsoft.com/office/word/2016/wordml/cid" xmlns:w16="http://schemas.microsoft.com/office/word/2018/wordml" xmlns:w16sdtdh="http://schemas.microsoft.com/office/word/2020/wordml/sdtdatahash" xmlns:w16se="http://schemas.microsoft.com/office/word/2015/wordml/symex" mc:Ignorable="w14 w15 w16se w16cid w16 w16cex w16sdtdh">
   <w:docDefaults>
     <w:rPrDefault>
       <w:rPr>
@@ -389,7 +492,7 @@
       </w:pPr>
     </w:pPrDefault>
   </w:docDefaults>
-  <w:latentStyles w:defLockedState="0" w:defUIPriority="99" w:defSemiHidden="0" w:defUnhideWhenUsed="0" w:defQFormat="0" w:count="375">
+  <w:latentStyles w:defLockedState="0" w:defUIPriority="99" w:defSemiHidden="0" w:defUnhideWhenUsed="0" w:defQFormat="0" w:count="376">
     <w:lsdException w:name="Normal" w:uiPriority="0" w:qFormat="1"/>
     <w:lsdException w:name="heading 1" w:uiPriority="9" w:qFormat="1"/>
     <w:lsdException w:name="heading 2" w:semiHidden="1" w:uiPriority="9" w:unhideWhenUsed="1" w:qFormat="1"/>
@@ -495,7 +598,6 @@
     <w:lsdException w:name="HTML Sample" w:semiHidden="1" w:unhideWhenUsed="1"/>
     <w:lsdException w:name="HTML Typewriter" w:semiHidden="1" w:unhideWhenUsed="1"/>
     <w:lsdException w:name="HTML Variable" w:semiHidden="1" w:unhideWhenUsed="1"/>
-    <w:lsdException w:name="Normal Table" w:semiHidden="1" w:unhideWhenUsed="1"/>
     <w:lsdException w:name="annotation subject" w:semiHidden="1" w:unhideWhenUsed="1"/>
     <w:lsdException w:name="No List" w:semiHidden="1" w:unhideWhenUsed="1"/>
     <w:lsdException w:name="Outline List 1" w:semiHidden="1" w:unhideWhenUsed="1"/>
@@ -542,10 +644,8 @@
     <w:lsdException w:name="Table Subtle 2" w:semiHidden="1" w:unhideWhenUsed="1"/>
     <w:lsdException w:name="Table Web 1" w:semiHidden="1" w:unhideWhenUsed="1"/>
     <w:lsdException w:name="Table Web 2" w:semiHidden="1" w:unhideWhenUsed="1"/>
-    <w:lsdException w:name="Table Web 3" w:semiHidden="1" w:unhideWhenUsed="1"/>
     <w:lsdException w:name="Balloon Text" w:semiHidden="1" w:unhideWhenUsed="1"/>
     <w:lsdException w:name="Table Grid" w:uiPriority="39"/>
-    <w:lsdException w:name="Table Theme" w:semiHidden="1" w:unhideWhenUsed="1"/>
     <w:lsdException w:name="Placeholder Text" w:semiHidden="1"/>
     <w:lsdException w:name="No Spacing" w:uiPriority="1" w:qFormat="1"/>
     <w:lsdException w:name="Light Shading" w:uiPriority="60"/>
@@ -765,6 +865,7 @@
     <w:lsdException w:name="Smart Hyperlink" w:semiHidden="1" w:unhideWhenUsed="1"/>
     <w:lsdException w:name="Hashtag" w:semiHidden="1" w:unhideWhenUsed="1"/>
     <w:lsdException w:name="Unresolved Mention" w:semiHidden="1" w:unhideWhenUsed="1"/>
+    <w:lsdException w:name="Smart Link" w:semiHidden="1" w:unhideWhenUsed="1"/>
   </w:latentStyles>
   <w:style w:type="paragraph" w:default="1" w:styleId="Normal">
     <w:name w:val="Normal"/>

</xml_diff>